<commit_message>
11-23-2020 15:17 - Add read, write, and print functions to graph class.
</commit_message>
<xml_diff>
--- a/Approach.docx
+++ b/Approach.docx
@@ -18,7 +18,14 @@
         <w:t>Cameron Burkholder</w:t>
       </w:r>
     </w:p>
-    <w:p/>
+    <w:p>
+      <w:r>
+        <w:t xml:space="preserve">I used a smart pointer to manage the </w:t>
+      </w:r>
+      <w:r>
+        <w:t>graph object in main.cpp.</w:t>
+      </w:r>
+    </w:p>
     <w:p>
       <w:pPr>
         <w:pStyle w:val="Heading1"/>
@@ -168,21 +175,8 @@
           <w:numId w:val="3"/>
         </w:numPr>
       </w:pPr>
-      <w:proofErr w:type="gramStart"/>
-      <w:r>
-        <w:t>I’m</w:t>
-      </w:r>
-      <w:proofErr w:type="gramEnd"/>
-      <w:r>
-        <w:t xml:space="preserve"> going to start by building the </w:t>
-      </w:r>
-      <w:proofErr w:type="spellStart"/>
-      <w:r>
-        <w:t>GraphADT</w:t>
-      </w:r>
-      <w:proofErr w:type="spellEnd"/>
-      <w:r>
-        <w:t xml:space="preserve"> class from the textbook (pg. </w:t>
+      <w:r>
+        <w:t xml:space="preserve">I’m going to start by building the GraphADT class from the textbook (pg. </w:t>
       </w:r>
       <w:r>
         <w:t>387)</w:t>
@@ -197,80 +191,19 @@
         </w:numPr>
       </w:pPr>
       <w:r>
-        <w:t xml:space="preserve">Now that the </w:t>
-      </w:r>
-      <w:proofErr w:type="spellStart"/>
-      <w:r>
-        <w:t>GraphADT</w:t>
-      </w:r>
-      <w:proofErr w:type="spellEnd"/>
-      <w:r>
-        <w:t xml:space="preserve"> class</w:t>
+        <w:t>Now that the GraphADT class</w:t>
       </w:r>
       <w:r>
         <w:t xml:space="preserve"> has been built, </w:t>
       </w:r>
-      <w:proofErr w:type="gramStart"/>
-      <w:r>
-        <w:t>I’m</w:t>
-      </w:r>
-      <w:proofErr w:type="gramEnd"/>
-      <w:r>
-        <w:t xml:space="preserve"> going to use the author’s adjacency matrix implementation (</w:t>
-      </w:r>
-      <w:proofErr w:type="spellStart"/>
-      <w:r>
-        <w:t>pg</w:t>
-      </w:r>
-      <w:proofErr w:type="spellEnd"/>
-      <w:r>
-        <w:t xml:space="preserve"> </w:t>
+      <w:r>
+        <w:t xml:space="preserve">I’m going to use the author’s adjacency matrix implementation (pg </w:t>
       </w:r>
       <w:r>
         <w:t>389)</w:t>
       </w:r>
       <w:r>
-        <w:t xml:space="preserve">. I did make a few changes for naming conventions. Namely, changing </w:t>
-      </w:r>
-      <w:proofErr w:type="spellStart"/>
-      <w:r>
-        <w:t>numEdge</w:t>
-      </w:r>
-      <w:proofErr w:type="spellEnd"/>
-      <w:r>
-        <w:t xml:space="preserve"> and </w:t>
-      </w:r>
-      <w:proofErr w:type="spellStart"/>
-      <w:r>
-        <w:t>numVertext</w:t>
-      </w:r>
-      <w:proofErr w:type="spellEnd"/>
-      <w:r>
-        <w:t xml:space="preserve"> to </w:t>
-      </w:r>
-      <w:proofErr w:type="spellStart"/>
-      <w:r>
-        <w:t>numEdges</w:t>
-      </w:r>
-      <w:proofErr w:type="spellEnd"/>
-      <w:r>
-        <w:t xml:space="preserve"> and </w:t>
-      </w:r>
-      <w:proofErr w:type="spellStart"/>
-      <w:r>
-        <w:t>numVertices</w:t>
-      </w:r>
-      <w:proofErr w:type="spellEnd"/>
-      <w:r>
-        <w:t xml:space="preserve">. Also, I use v1 and v2 where the author uses </w:t>
-      </w:r>
-      <w:proofErr w:type="spellStart"/>
-      <w:r>
-        <w:t>i</w:t>
-      </w:r>
-      <w:proofErr w:type="spellEnd"/>
-      <w:r>
-        <w:t xml:space="preserve"> and j.</w:t>
+        <w:t>. I did make a few changes for naming conventions. Namely, changing numEdge and numVertext to numEdges and numVertices. Also, I use v1 and v2 where the author uses i and j.</w:t>
       </w:r>
     </w:p>
     <w:p>
@@ -285,23 +218,7 @@
         <w:t xml:space="preserve">Now that the graph class has been built, I want to </w:t>
       </w:r>
       <w:r>
-        <w:t xml:space="preserve">outline the file format </w:t>
-      </w:r>
-      <w:proofErr w:type="gramStart"/>
-      <w:r>
-        <w:t>I’m</w:t>
-      </w:r>
-      <w:proofErr w:type="gramEnd"/>
-      <w:r>
-        <w:t xml:space="preserve"> going to use. What </w:t>
-      </w:r>
-      <w:proofErr w:type="gramStart"/>
-      <w:r>
-        <w:t>I’ve</w:t>
-      </w:r>
-      <w:proofErr w:type="gramEnd"/>
-      <w:r>
-        <w:t xml:space="preserve"> come up with is simple</w:t>
+        <w:t>outline the file format I’m going to use. What I’ve come up with is simple</w:t>
       </w:r>
     </w:p>
     <w:p>
@@ -359,13 +276,8 @@
           <w:numId w:val="4"/>
         </w:numPr>
       </w:pPr>
-      <w:proofErr w:type="gramStart"/>
-      <w:r>
-        <w:t>I’ve</w:t>
-      </w:r>
-      <w:proofErr w:type="gramEnd"/>
-      <w:r>
-        <w:t xml:space="preserve"> built the graph class that will be used based on the author’s implementation.</w:t>
+      <w:r>
+        <w:t>I’ve built the graph class that will be used based on the author’s implementation.</w:t>
       </w:r>
     </w:p>
     <w:p>
@@ -376,13 +288,8 @@
           <w:numId w:val="4"/>
         </w:numPr>
       </w:pPr>
-      <w:proofErr w:type="gramStart"/>
-      <w:r>
-        <w:t>I’ve</w:t>
-      </w:r>
-      <w:proofErr w:type="gramEnd"/>
-      <w:r>
-        <w:t xml:space="preserve"> designed the file format to use</w:t>
+      <w:r>
+        <w:t>I’ve designed the file format to use</w:t>
       </w:r>
     </w:p>
     <w:p>
@@ -454,15 +361,159 @@
         </w:numPr>
       </w:pPr>
       <w:r>
-        <w:t xml:space="preserve">Write main that tests reading graph from file, creating three </w:t>
-      </w:r>
-      <w:proofErr w:type="spellStart"/>
-      <w:r>
-        <w:t>mcst</w:t>
-      </w:r>
-      <w:proofErr w:type="spellEnd"/>
-      <w:r>
-        <w:t xml:space="preserve"> from three different vertices, and prints the graph to a file (as well as console)</w:t>
+        <w:t>Write main that tests reading graph from file, creating three mcst from three different vertices, and prints the graph to a file (as well as console)</w:t>
+      </w:r>
+    </w:p>
+    <w:p/>
+    <w:p/>
+    <w:p>
+      <w:pPr>
+        <w:pStyle w:val="Heading1"/>
+      </w:pPr>
+      <w:r>
+        <w:lastRenderedPageBreak/>
+        <w:t>Monday 11-23-2020</w:t>
+      </w:r>
+    </w:p>
+    <w:p>
+      <w:pPr>
+        <w:pStyle w:val="Heading2"/>
+      </w:pPr>
+      <w:r>
+        <w:t>Goals</w:t>
+      </w:r>
+    </w:p>
+    <w:p>
+      <w:pPr>
+        <w:pStyle w:val="ListParagraph"/>
+        <w:numPr>
+          <w:ilvl w:val="0"/>
+          <w:numId w:val="6"/>
+        </w:numPr>
+      </w:pPr>
+      <w:r>
+        <w:t xml:space="preserve">Address to-do list from previous </w:t>
+      </w:r>
+      <w:r>
+        <w:t>page</w:t>
+      </w:r>
+    </w:p>
+    <w:p>
+      <w:pPr>
+        <w:pStyle w:val="ListParagraph"/>
+        <w:numPr>
+          <w:ilvl w:val="1"/>
+          <w:numId w:val="6"/>
+        </w:numPr>
+      </w:pPr>
+      <w:r>
+        <w:t>Write function to read graph from file</w:t>
+      </w:r>
+    </w:p>
+    <w:p>
+      <w:pPr>
+        <w:pStyle w:val="ListParagraph"/>
+        <w:numPr>
+          <w:ilvl w:val="1"/>
+          <w:numId w:val="6"/>
+        </w:numPr>
+      </w:pPr>
+      <w:r>
+        <w:t>Write function to write graph to file</w:t>
+      </w:r>
+    </w:p>
+    <w:p>
+      <w:pPr>
+        <w:pStyle w:val="ListParagraph"/>
+        <w:numPr>
+          <w:ilvl w:val="1"/>
+          <w:numId w:val="6"/>
+        </w:numPr>
+      </w:pPr>
+      <w:r>
+        <w:t>Write function to print graph to console</w:t>
+      </w:r>
+    </w:p>
+    <w:p>
+      <w:pPr>
+        <w:pStyle w:val="ListParagraph"/>
+        <w:numPr>
+          <w:ilvl w:val="1"/>
+          <w:numId w:val="6"/>
+        </w:numPr>
+      </w:pPr>
+      <w:r>
+        <w:t>Write main</w:t>
+      </w:r>
+    </w:p>
+    <w:p>
+      <w:pPr>
+        <w:pStyle w:val="Heading2"/>
+      </w:pPr>
+      <w:r>
+        <w:t>Notes</w:t>
+      </w:r>
+    </w:p>
+    <w:p>
+      <w:pPr>
+        <w:pStyle w:val="ListParagraph"/>
+        <w:numPr>
+          <w:ilvl w:val="0"/>
+          <w:numId w:val="6"/>
+        </w:numPr>
+      </w:pPr>
+      <w:r>
+        <w:t xml:space="preserve">I have created three methods in my adjacency matrix graph class: read, write, and print. Read and write take a string as an argument </w:t>
+      </w:r>
+      <w:r>
+        <w:t xml:space="preserve">that represents a file to either read or write from/to. Print will print the graph to the console. </w:t>
+      </w:r>
+    </w:p>
+    <w:p>
+      <w:pPr>
+        <w:pStyle w:val="ListParagraph"/>
+        <w:numPr>
+          <w:ilvl w:val="0"/>
+          <w:numId w:val="6"/>
+        </w:numPr>
+      </w:pPr>
+      <w:r>
+        <w:t>Read will be a private function used by a special form of the constructor</w:t>
+      </w:r>
+    </w:p>
+    <w:p>
+      <w:pPr>
+        <w:pStyle w:val="ListParagraph"/>
+        <w:numPr>
+          <w:ilvl w:val="0"/>
+          <w:numId w:val="6"/>
+        </w:numPr>
+      </w:pPr>
+      <w:r>
+        <w:t xml:space="preserve">I’m gonna use a smart pointer </w:t>
+      </w:r>
+      <w:r>
+        <w:t>to store the graph in main.cpp</w:t>
+      </w:r>
+    </w:p>
+    <w:p>
+      <w:pPr>
+        <w:pStyle w:val="Heading2"/>
+      </w:pPr>
+      <w:r>
+        <w:t>Results</w:t>
+      </w:r>
+    </w:p>
+    <w:p>
+      <w:pPr>
+        <w:pStyle w:val="ListParagraph"/>
+        <w:numPr>
+          <w:ilvl w:val="0"/>
+          <w:numId w:val="7"/>
+        </w:numPr>
+      </w:pPr>
+      <w:r>
+        <w:t>I’ve built the read, write, and print functions and all of them work as expected.</w:t>
       </w:r>
     </w:p>
     <w:sectPr>
@@ -704,6 +755,318 @@
     </w:lvl>
   </w:abstractNum>
   <w:abstractNum w:abstractNumId="2" w15:restartNumberingAfterBreak="0">
+    <w:nsid w:val="25FE41BE"/>
+    <w:multiLevelType w:val="hybridMultilevel"/>
+    <w:tmpl w:val="A4D62CAA"/>
+    <w:lvl w:ilvl="0" w:tplc="0409000F">
+      <w:start w:val="1"/>
+      <w:numFmt w:val="decimal"/>
+      <w:lvlText w:val="%1."/>
+      <w:lvlJc w:val="left"/>
+      <w:pPr>
+        <w:ind w:left="720" w:hanging="360"/>
+      </w:pPr>
+    </w:lvl>
+    <w:lvl w:ilvl="1" w:tplc="04090019" w:tentative="1">
+      <w:start w:val="1"/>
+      <w:numFmt w:val="lowerLetter"/>
+      <w:lvlText w:val="%2."/>
+      <w:lvlJc w:val="left"/>
+      <w:pPr>
+        <w:ind w:left="1440" w:hanging="360"/>
+      </w:pPr>
+    </w:lvl>
+    <w:lvl w:ilvl="2" w:tplc="0409001B" w:tentative="1">
+      <w:start w:val="1"/>
+      <w:numFmt w:val="lowerRoman"/>
+      <w:lvlText w:val="%3."/>
+      <w:lvlJc w:val="right"/>
+      <w:pPr>
+        <w:ind w:left="2160" w:hanging="180"/>
+      </w:pPr>
+    </w:lvl>
+    <w:lvl w:ilvl="3" w:tplc="0409000F" w:tentative="1">
+      <w:start w:val="1"/>
+      <w:numFmt w:val="decimal"/>
+      <w:lvlText w:val="%4."/>
+      <w:lvlJc w:val="left"/>
+      <w:pPr>
+        <w:ind w:left="2880" w:hanging="360"/>
+      </w:pPr>
+    </w:lvl>
+    <w:lvl w:ilvl="4" w:tplc="04090019" w:tentative="1">
+      <w:start w:val="1"/>
+      <w:numFmt w:val="lowerLetter"/>
+      <w:lvlText w:val="%5."/>
+      <w:lvlJc w:val="left"/>
+      <w:pPr>
+        <w:ind w:left="3600" w:hanging="360"/>
+      </w:pPr>
+    </w:lvl>
+    <w:lvl w:ilvl="5" w:tplc="0409001B" w:tentative="1">
+      <w:start w:val="1"/>
+      <w:numFmt w:val="lowerRoman"/>
+      <w:lvlText w:val="%6."/>
+      <w:lvlJc w:val="right"/>
+      <w:pPr>
+        <w:ind w:left="4320" w:hanging="180"/>
+      </w:pPr>
+    </w:lvl>
+    <w:lvl w:ilvl="6" w:tplc="0409000F" w:tentative="1">
+      <w:start w:val="1"/>
+      <w:numFmt w:val="decimal"/>
+      <w:lvlText w:val="%7."/>
+      <w:lvlJc w:val="left"/>
+      <w:pPr>
+        <w:ind w:left="5040" w:hanging="360"/>
+      </w:pPr>
+    </w:lvl>
+    <w:lvl w:ilvl="7" w:tplc="04090019" w:tentative="1">
+      <w:start w:val="1"/>
+      <w:numFmt w:val="lowerLetter"/>
+      <w:lvlText w:val="%8."/>
+      <w:lvlJc w:val="left"/>
+      <w:pPr>
+        <w:ind w:left="5760" w:hanging="360"/>
+      </w:pPr>
+    </w:lvl>
+    <w:lvl w:ilvl="8" w:tplc="0409001B" w:tentative="1">
+      <w:start w:val="1"/>
+      <w:numFmt w:val="lowerRoman"/>
+      <w:lvlText w:val="%9."/>
+      <w:lvlJc w:val="right"/>
+      <w:pPr>
+        <w:ind w:left="6480" w:hanging="180"/>
+      </w:pPr>
+    </w:lvl>
+  </w:abstractNum>
+  <w:abstractNum w:abstractNumId="3" w15:restartNumberingAfterBreak="0">
+    <w:nsid w:val="2C236448"/>
+    <w:multiLevelType w:val="hybridMultilevel"/>
+    <w:tmpl w:val="D5E8B786"/>
+    <w:lvl w:ilvl="0" w:tplc="04090001">
+      <w:start w:val="1"/>
+      <w:numFmt w:val="bullet"/>
+      <w:lvlText w:val=""/>
+      <w:lvlJc w:val="left"/>
+      <w:pPr>
+        <w:ind w:left="720" w:hanging="360"/>
+      </w:pPr>
+      <w:rPr>
+        <w:rFonts w:ascii="Symbol" w:hAnsi="Symbol" w:hint="default"/>
+      </w:rPr>
+    </w:lvl>
+    <w:lvl w:ilvl="1" w:tplc="04090003" w:tentative="1">
+      <w:start w:val="1"/>
+      <w:numFmt w:val="bullet"/>
+      <w:lvlText w:val="o"/>
+      <w:lvlJc w:val="left"/>
+      <w:pPr>
+        <w:ind w:left="1440" w:hanging="360"/>
+      </w:pPr>
+      <w:rPr>
+        <w:rFonts w:ascii="Courier New" w:hAnsi="Courier New" w:cs="Courier New" w:hint="default"/>
+      </w:rPr>
+    </w:lvl>
+    <w:lvl w:ilvl="2" w:tplc="04090005" w:tentative="1">
+      <w:start w:val="1"/>
+      <w:numFmt w:val="bullet"/>
+      <w:lvlText w:val=""/>
+      <w:lvlJc w:val="left"/>
+      <w:pPr>
+        <w:ind w:left="2160" w:hanging="360"/>
+      </w:pPr>
+      <w:rPr>
+        <w:rFonts w:ascii="Wingdings" w:hAnsi="Wingdings" w:hint="default"/>
+      </w:rPr>
+    </w:lvl>
+    <w:lvl w:ilvl="3" w:tplc="04090001" w:tentative="1">
+      <w:start w:val="1"/>
+      <w:numFmt w:val="bullet"/>
+      <w:lvlText w:val=""/>
+      <w:lvlJc w:val="left"/>
+      <w:pPr>
+        <w:ind w:left="2880" w:hanging="360"/>
+      </w:pPr>
+      <w:rPr>
+        <w:rFonts w:ascii="Symbol" w:hAnsi="Symbol" w:hint="default"/>
+      </w:rPr>
+    </w:lvl>
+    <w:lvl w:ilvl="4" w:tplc="04090003" w:tentative="1">
+      <w:start w:val="1"/>
+      <w:numFmt w:val="bullet"/>
+      <w:lvlText w:val="o"/>
+      <w:lvlJc w:val="left"/>
+      <w:pPr>
+        <w:ind w:left="3600" w:hanging="360"/>
+      </w:pPr>
+      <w:rPr>
+        <w:rFonts w:ascii="Courier New" w:hAnsi="Courier New" w:cs="Courier New" w:hint="default"/>
+      </w:rPr>
+    </w:lvl>
+    <w:lvl w:ilvl="5" w:tplc="04090005" w:tentative="1">
+      <w:start w:val="1"/>
+      <w:numFmt w:val="bullet"/>
+      <w:lvlText w:val=""/>
+      <w:lvlJc w:val="left"/>
+      <w:pPr>
+        <w:ind w:left="4320" w:hanging="360"/>
+      </w:pPr>
+      <w:rPr>
+        <w:rFonts w:ascii="Wingdings" w:hAnsi="Wingdings" w:hint="default"/>
+      </w:rPr>
+    </w:lvl>
+    <w:lvl w:ilvl="6" w:tplc="04090001" w:tentative="1">
+      <w:start w:val="1"/>
+      <w:numFmt w:val="bullet"/>
+      <w:lvlText w:val=""/>
+      <w:lvlJc w:val="left"/>
+      <w:pPr>
+        <w:ind w:left="5040" w:hanging="360"/>
+      </w:pPr>
+      <w:rPr>
+        <w:rFonts w:ascii="Symbol" w:hAnsi="Symbol" w:hint="default"/>
+      </w:rPr>
+    </w:lvl>
+    <w:lvl w:ilvl="7" w:tplc="04090003" w:tentative="1">
+      <w:start w:val="1"/>
+      <w:numFmt w:val="bullet"/>
+      <w:lvlText w:val="o"/>
+      <w:lvlJc w:val="left"/>
+      <w:pPr>
+        <w:ind w:left="5760" w:hanging="360"/>
+      </w:pPr>
+      <w:rPr>
+        <w:rFonts w:ascii="Courier New" w:hAnsi="Courier New" w:cs="Courier New" w:hint="default"/>
+      </w:rPr>
+    </w:lvl>
+    <w:lvl w:ilvl="8" w:tplc="04090005" w:tentative="1">
+      <w:start w:val="1"/>
+      <w:numFmt w:val="bullet"/>
+      <w:lvlText w:val=""/>
+      <w:lvlJc w:val="left"/>
+      <w:pPr>
+        <w:ind w:left="6480" w:hanging="360"/>
+      </w:pPr>
+      <w:rPr>
+        <w:rFonts w:ascii="Wingdings" w:hAnsi="Wingdings" w:hint="default"/>
+      </w:rPr>
+    </w:lvl>
+  </w:abstractNum>
+  <w:abstractNum w:abstractNumId="4" w15:restartNumberingAfterBreak="0">
+    <w:nsid w:val="3A367256"/>
+    <w:multiLevelType w:val="hybridMultilevel"/>
+    <w:tmpl w:val="0298E4A2"/>
+    <w:lvl w:ilvl="0" w:tplc="04090001">
+      <w:start w:val="1"/>
+      <w:numFmt w:val="bullet"/>
+      <w:lvlText w:val=""/>
+      <w:lvlJc w:val="left"/>
+      <w:pPr>
+        <w:ind w:left="720" w:hanging="360"/>
+      </w:pPr>
+      <w:rPr>
+        <w:rFonts w:ascii="Symbol" w:hAnsi="Symbol" w:hint="default"/>
+      </w:rPr>
+    </w:lvl>
+    <w:lvl w:ilvl="1" w:tplc="04090003">
+      <w:start w:val="1"/>
+      <w:numFmt w:val="bullet"/>
+      <w:lvlText w:val="o"/>
+      <w:lvlJc w:val="left"/>
+      <w:pPr>
+        <w:ind w:left="1440" w:hanging="360"/>
+      </w:pPr>
+      <w:rPr>
+        <w:rFonts w:ascii="Courier New" w:hAnsi="Courier New" w:cs="Courier New" w:hint="default"/>
+      </w:rPr>
+    </w:lvl>
+    <w:lvl w:ilvl="2" w:tplc="04090005" w:tentative="1">
+      <w:start w:val="1"/>
+      <w:numFmt w:val="bullet"/>
+      <w:lvlText w:val=""/>
+      <w:lvlJc w:val="left"/>
+      <w:pPr>
+        <w:ind w:left="2160" w:hanging="360"/>
+      </w:pPr>
+      <w:rPr>
+        <w:rFonts w:ascii="Wingdings" w:hAnsi="Wingdings" w:hint="default"/>
+      </w:rPr>
+    </w:lvl>
+    <w:lvl w:ilvl="3" w:tplc="04090001" w:tentative="1">
+      <w:start w:val="1"/>
+      <w:numFmt w:val="bullet"/>
+      <w:lvlText w:val=""/>
+      <w:lvlJc w:val="left"/>
+      <w:pPr>
+        <w:ind w:left="2880" w:hanging="360"/>
+      </w:pPr>
+      <w:rPr>
+        <w:rFonts w:ascii="Symbol" w:hAnsi="Symbol" w:hint="default"/>
+      </w:rPr>
+    </w:lvl>
+    <w:lvl w:ilvl="4" w:tplc="04090003" w:tentative="1">
+      <w:start w:val="1"/>
+      <w:numFmt w:val="bullet"/>
+      <w:lvlText w:val="o"/>
+      <w:lvlJc w:val="left"/>
+      <w:pPr>
+        <w:ind w:left="3600" w:hanging="360"/>
+      </w:pPr>
+      <w:rPr>
+        <w:rFonts w:ascii="Courier New" w:hAnsi="Courier New" w:cs="Courier New" w:hint="default"/>
+      </w:rPr>
+    </w:lvl>
+    <w:lvl w:ilvl="5" w:tplc="04090005" w:tentative="1">
+      <w:start w:val="1"/>
+      <w:numFmt w:val="bullet"/>
+      <w:lvlText w:val=""/>
+      <w:lvlJc w:val="left"/>
+      <w:pPr>
+        <w:ind w:left="4320" w:hanging="360"/>
+      </w:pPr>
+      <w:rPr>
+        <w:rFonts w:ascii="Wingdings" w:hAnsi="Wingdings" w:hint="default"/>
+      </w:rPr>
+    </w:lvl>
+    <w:lvl w:ilvl="6" w:tplc="04090001" w:tentative="1">
+      <w:start w:val="1"/>
+      <w:numFmt w:val="bullet"/>
+      <w:lvlText w:val=""/>
+      <w:lvlJc w:val="left"/>
+      <w:pPr>
+        <w:ind w:left="5040" w:hanging="360"/>
+      </w:pPr>
+      <w:rPr>
+        <w:rFonts w:ascii="Symbol" w:hAnsi="Symbol" w:hint="default"/>
+      </w:rPr>
+    </w:lvl>
+    <w:lvl w:ilvl="7" w:tplc="04090003" w:tentative="1">
+      <w:start w:val="1"/>
+      <w:numFmt w:val="bullet"/>
+      <w:lvlText w:val="o"/>
+      <w:lvlJc w:val="left"/>
+      <w:pPr>
+        <w:ind w:left="5760" w:hanging="360"/>
+      </w:pPr>
+      <w:rPr>
+        <w:rFonts w:ascii="Courier New" w:hAnsi="Courier New" w:cs="Courier New" w:hint="default"/>
+      </w:rPr>
+    </w:lvl>
+    <w:lvl w:ilvl="8" w:tplc="04090005" w:tentative="1">
+      <w:start w:val="1"/>
+      <w:numFmt w:val="bullet"/>
+      <w:lvlText w:val=""/>
+      <w:lvlJc w:val="left"/>
+      <w:pPr>
+        <w:ind w:left="6480" w:hanging="360"/>
+      </w:pPr>
+      <w:rPr>
+        <w:rFonts w:ascii="Wingdings" w:hAnsi="Wingdings" w:hint="default"/>
+      </w:rPr>
+    </w:lvl>
+  </w:abstractNum>
+  <w:abstractNum w:abstractNumId="5" w15:restartNumberingAfterBreak="0">
     <w:nsid w:val="427426B0"/>
     <w:multiLevelType w:val="hybridMultilevel"/>
     <w:tmpl w:val="BDEA62FA"/>
@@ -816,7 +1179,7 @@
       </w:rPr>
     </w:lvl>
   </w:abstractNum>
-  <w:abstractNum w:abstractNumId="3" w15:restartNumberingAfterBreak="0">
+  <w:abstractNum w:abstractNumId="6" w15:restartNumberingAfterBreak="0">
     <w:nsid w:val="58865AB2"/>
     <w:multiLevelType w:val="hybridMultilevel"/>
     <w:tmpl w:val="764226CA"/>
@@ -930,7 +1293,7 @@
     </w:lvl>
   </w:abstractNum>
   <w:num w:numId="1">
-    <w:abstractNumId w:val="3"/>
+    <w:abstractNumId w:val="6"/>
   </w:num>
   <w:num w:numId="2">
     <w:abstractNumId w:val="0"/>
@@ -939,7 +1302,16 @@
     <w:abstractNumId w:val="1"/>
   </w:num>
   <w:num w:numId="4">
+    <w:abstractNumId w:val="5"/>
+  </w:num>
+  <w:num w:numId="5">
     <w:abstractNumId w:val="2"/>
+  </w:num>
+  <w:num w:numId="6">
+    <w:abstractNumId w:val="4"/>
+  </w:num>
+  <w:num w:numId="7">
+    <w:abstractNumId w:val="3"/>
   </w:num>
 </w:numbering>
 </file>

</xml_diff>

<commit_message>
11-23-2020 21:52 - Finish lab.
</commit_message>
<xml_diff>
--- a/Approach.docx
+++ b/Approach.docx
@@ -23,7 +23,23 @@
         <w:t xml:space="preserve">I used a smart pointer to manage the </w:t>
       </w:r>
       <w:r>
+        <w:t xml:space="preserve">main </w:t>
+      </w:r>
+      <w:r>
         <w:t>graph object in main.cpp.</w:t>
+      </w:r>
+    </w:p>
+    <w:p>
+      <w:r>
+        <w:t xml:space="preserve">All graph files can be opened with </w:t>
+      </w:r>
+      <w:proofErr w:type="spellStart"/>
+      <w:r>
+        <w:t>Nodepad</w:t>
+      </w:r>
+      <w:proofErr w:type="spellEnd"/>
+      <w:r>
+        <w:t>.</w:t>
       </w:r>
     </w:p>
     <w:p>
@@ -176,7 +192,15 @@
         </w:numPr>
       </w:pPr>
       <w:r>
-        <w:t xml:space="preserve">I’m going to start by building the GraphADT class from the textbook (pg. </w:t>
+        <w:t xml:space="preserve">I’m going to start by building the </w:t>
+      </w:r>
+      <w:proofErr w:type="spellStart"/>
+      <w:r>
+        <w:t>GraphADT</w:t>
+      </w:r>
+      <w:proofErr w:type="spellEnd"/>
+      <w:r>
+        <w:t xml:space="preserve"> class from the textbook (pg. </w:t>
       </w:r>
       <w:r>
         <w:t>387)</w:t>
@@ -191,19 +215,75 @@
         </w:numPr>
       </w:pPr>
       <w:r>
-        <w:t>Now that the GraphADT class</w:t>
+        <w:t xml:space="preserve">Now that the </w:t>
+      </w:r>
+      <w:proofErr w:type="spellStart"/>
+      <w:r>
+        <w:t>GraphADT</w:t>
+      </w:r>
+      <w:proofErr w:type="spellEnd"/>
+      <w:r>
+        <w:t xml:space="preserve"> class</w:t>
       </w:r>
       <w:r>
         <w:t xml:space="preserve"> has been built, </w:t>
       </w:r>
       <w:r>
-        <w:t xml:space="preserve">I’m going to use the author’s adjacency matrix implementation (pg </w:t>
+        <w:t>I’m going to use the author’s adjacency matrix implementation (</w:t>
+      </w:r>
+      <w:proofErr w:type="spellStart"/>
+      <w:r>
+        <w:t>pg</w:t>
+      </w:r>
+      <w:proofErr w:type="spellEnd"/>
+      <w:r>
+        <w:t xml:space="preserve"> </w:t>
       </w:r>
       <w:r>
         <w:t>389)</w:t>
       </w:r>
       <w:r>
-        <w:t>. I did make a few changes for naming conventions. Namely, changing numEdge and numVertext to numEdges and numVertices. Also, I use v1 and v2 where the author uses i and j.</w:t>
+        <w:t xml:space="preserve">. I did make a few changes for naming conventions. Namely, changing </w:t>
+      </w:r>
+      <w:proofErr w:type="spellStart"/>
+      <w:r>
+        <w:t>numEdge</w:t>
+      </w:r>
+      <w:proofErr w:type="spellEnd"/>
+      <w:r>
+        <w:t xml:space="preserve"> and </w:t>
+      </w:r>
+      <w:proofErr w:type="spellStart"/>
+      <w:r>
+        <w:t>numVertext</w:t>
+      </w:r>
+      <w:proofErr w:type="spellEnd"/>
+      <w:r>
+        <w:t xml:space="preserve"> to </w:t>
+      </w:r>
+      <w:proofErr w:type="spellStart"/>
+      <w:r>
+        <w:t>numEdges</w:t>
+      </w:r>
+      <w:proofErr w:type="spellEnd"/>
+      <w:r>
+        <w:t xml:space="preserve"> and </w:t>
+      </w:r>
+      <w:proofErr w:type="spellStart"/>
+      <w:r>
+        <w:t>numVertices</w:t>
+      </w:r>
+      <w:proofErr w:type="spellEnd"/>
+      <w:r>
+        <w:t xml:space="preserve">. Also, I use v1 and v2 where the author uses </w:t>
+      </w:r>
+      <w:proofErr w:type="spellStart"/>
+      <w:r>
+        <w:t>i</w:t>
+      </w:r>
+      <w:proofErr w:type="spellEnd"/>
+      <w:r>
+        <w:t xml:space="preserve"> and j.</w:t>
       </w:r>
     </w:p>
     <w:p>
@@ -361,10 +441,17 @@
         </w:numPr>
       </w:pPr>
       <w:r>
-        <w:t>Write main that tests reading graph from file, creating three mcst from three different vertices, and prints the graph to a file (as well as console)</w:t>
-      </w:r>
-    </w:p>
-    <w:p/>
+        <w:t xml:space="preserve">Write main that tests reading graph from file, creating three </w:t>
+      </w:r>
+      <w:proofErr w:type="spellStart"/>
+      <w:r>
+        <w:t>mcst</w:t>
+      </w:r>
+      <w:proofErr w:type="spellEnd"/>
+      <w:r>
+        <w:t xml:space="preserve"> from three different vertices, and prints the graph to a file (as well as console)</w:t>
+      </w:r>
+    </w:p>
     <w:p/>
     <w:p>
       <w:pPr>
@@ -443,6 +530,23 @@
         </w:numPr>
       </w:pPr>
       <w:r>
+        <w:t xml:space="preserve">Write function for </w:t>
+      </w:r>
+      <w:proofErr w:type="spellStart"/>
+      <w:r>
+        <w:t>mcst</w:t>
+      </w:r>
+      <w:proofErr w:type="spellEnd"/>
+    </w:p>
+    <w:p>
+      <w:pPr>
+        <w:pStyle w:val="ListParagraph"/>
+        <w:numPr>
+          <w:ilvl w:val="1"/>
+          <w:numId w:val="6"/>
+        </w:numPr>
+      </w:pPr>
+      <w:r>
         <w:t>Write main</w:t>
       </w:r>
     </w:p>
@@ -490,10 +594,117 @@
         </w:numPr>
       </w:pPr>
       <w:r>
-        <w:t xml:space="preserve">I’m gonna use a smart pointer </w:t>
+        <w:t xml:space="preserve">I’m </w:t>
+      </w:r>
+      <w:proofErr w:type="spellStart"/>
+      <w:r>
+        <w:t>gonna</w:t>
+      </w:r>
+      <w:proofErr w:type="spellEnd"/>
+      <w:r>
+        <w:t xml:space="preserve"> use a smart pointer </w:t>
       </w:r>
       <w:r>
         <w:t>to store the graph in main.cpp</w:t>
+      </w:r>
+    </w:p>
+    <w:p>
+      <w:pPr>
+        <w:pStyle w:val="ListParagraph"/>
+        <w:numPr>
+          <w:ilvl w:val="0"/>
+          <w:numId w:val="6"/>
+        </w:numPr>
+      </w:pPr>
+      <w:r>
+        <w:t xml:space="preserve">Now that everything is set up, I’m </w:t>
+      </w:r>
+      <w:proofErr w:type="spellStart"/>
+      <w:r>
+        <w:t>gonna</w:t>
+      </w:r>
+      <w:proofErr w:type="spellEnd"/>
+      <w:r>
+        <w:t xml:space="preserve"> write a function to generate a </w:t>
+      </w:r>
+      <w:proofErr w:type="spellStart"/>
+      <w:r>
+        <w:t>mcst</w:t>
+      </w:r>
+      <w:proofErr w:type="spellEnd"/>
+      <w:r>
+        <w:t xml:space="preserve"> from a given vertex that will return a pointer to the </w:t>
+      </w:r>
+      <w:proofErr w:type="spellStart"/>
+      <w:r>
+        <w:t>mcst</w:t>
+      </w:r>
+      <w:proofErr w:type="spellEnd"/>
+      <w:r>
+        <w:t xml:space="preserve"> using Prim’s Algorithm f</w:t>
+      </w:r>
+      <w:r>
+        <w:t>rom the textbook.</w:t>
+      </w:r>
+    </w:p>
+    <w:p>
+      <w:pPr>
+        <w:pStyle w:val="ListParagraph"/>
+        <w:numPr>
+          <w:ilvl w:val="0"/>
+          <w:numId w:val="6"/>
+        </w:numPr>
+      </w:pPr>
+      <w:r>
+        <w:t xml:space="preserve">In my implementation of Prim’s Algorithm, </w:t>
+      </w:r>
+      <w:r>
+        <w:t xml:space="preserve">I’ve used the author’s source code and helper functions as a guide. </w:t>
+      </w:r>
+      <w:r>
+        <w:t xml:space="preserve">I had to look at them a lot before I understood what was going on. The way he wrote out the algorithm seemed much simpler than the code I was reading, and I still can’t match every bit one to one but I have enough understanding of what it is doing to modify it in order to accomplish my goals. I did have to edit the </w:t>
+      </w:r>
+      <w:proofErr w:type="spellStart"/>
+      <w:r>
+        <w:t>addEdgetoMST</w:t>
+      </w:r>
+      <w:proofErr w:type="spellEnd"/>
+      <w:r>
+        <w:t xml:space="preserve"> part because for whatever reason, in my code it was only marking the edges directionally. </w:t>
+      </w:r>
+      <w:r>
+        <w:t xml:space="preserve">I accounted for this by simply mirroring the </w:t>
+      </w:r>
+      <w:proofErr w:type="spellStart"/>
+      <w:r>
+        <w:t>setEdge</w:t>
+      </w:r>
+      <w:proofErr w:type="spellEnd"/>
+      <w:r>
+        <w:t xml:space="preserve"> code. </w:t>
+      </w:r>
+    </w:p>
+    <w:p>
+      <w:pPr>
+        <w:pStyle w:val="ListParagraph"/>
+        <w:numPr>
+          <w:ilvl w:val="0"/>
+          <w:numId w:val="6"/>
+        </w:numPr>
+      </w:pPr>
+      <w:r>
+        <w:t xml:space="preserve">I additionally had a problem where if I did any of the vertices’ MST by itself, it worked fine, but if I tried to add more than one to main it would crash. </w:t>
+      </w:r>
+      <w:r>
+        <w:t xml:space="preserve">I didn’t realize at first, but this was because I was never marking all the nodes as unvisited again after one of the </w:t>
+      </w:r>
+      <w:proofErr w:type="spellStart"/>
+      <w:r>
+        <w:t>mcst</w:t>
+      </w:r>
+      <w:proofErr w:type="spellEnd"/>
+      <w:r>
+        <w:t xml:space="preserve"> attempts ran.</w:t>
       </w:r>
     </w:p>
     <w:p>
@@ -514,6 +725,44 @@
       </w:pPr>
       <w:r>
         <w:t>I’ve built the read, write, and print functions and all of them work as expected.</w:t>
+      </w:r>
+    </w:p>
+    <w:p>
+      <w:pPr>
+        <w:pStyle w:val="ListParagraph"/>
+        <w:numPr>
+          <w:ilvl w:val="0"/>
+          <w:numId w:val="7"/>
+        </w:numPr>
+      </w:pPr>
+      <w:r>
+        <w:t xml:space="preserve">I built the MCST function, which took a lot longer than expected, and got it to work in accordance with the lab directions. </w:t>
+      </w:r>
+      <w:r>
+        <w:t xml:space="preserve">It seems as though all three starting vertices give the same </w:t>
+      </w:r>
+      <w:proofErr w:type="spellStart"/>
+      <w:r>
+        <w:t>mcst</w:t>
+      </w:r>
+      <w:proofErr w:type="spellEnd"/>
+      <w:r>
+        <w:t>, and I’m not sure if that is because of the graph that I’m using or a flaw in the logic I implemented.</w:t>
+      </w:r>
+      <w:r>
+        <w:t xml:space="preserve"> Because my implementation heavily relies on the author’s, I’m going to hope it’s the former.</w:t>
+      </w:r>
+    </w:p>
+    <w:p>
+      <w:pPr>
+        <w:pStyle w:val="ListParagraph"/>
+        <w:numPr>
+          <w:ilvl w:val="0"/>
+          <w:numId w:val="7"/>
+        </w:numPr>
+      </w:pPr>
+      <w:r>
+        <w:t>After reviewing the instructions, I had to make a slight modification to my MCST function so that it returns a pointer to the MCST created, which can then be used to print it to a file.</w:t>
       </w:r>
     </w:p>
     <w:sectPr>

</xml_diff>